<commit_message>
handling one operand instruction jumps :V
</commit_message>
<xml_diff>
--- a/Computer Architecture Project.docx
+++ b/Computer Architecture Project.docx
@@ -3254,6 +3254,16 @@
             </w:pPr>
             <w:r>
               <w:rPr>
+                <w:rFonts w:asciiTheme="majorBidi" w:eastAsia="Times New Roman" w:hAnsiTheme="majorBidi" w:cstheme="majorBidi" w:hint="cs"/>
+                <w:b/>
+                <w:bCs/>
+                <w:color w:val="000000"/>
+                <w:rtl/>
+              </w:rPr>
+              <w:t>-</w:t>
+            </w:r>
+            <w:r>
+              <w:rPr>
                 <w:rFonts w:asciiTheme="majorBidi" w:eastAsia="Times New Roman" w:hAnsiTheme="majorBidi" w:cstheme="majorBidi"/>
                 <w:b/>
                 <w:bCs/>
@@ -3310,6 +3320,16 @@
             </w:pPr>
             <w:r>
               <w:rPr>
+                <w:rFonts w:asciiTheme="majorBidi" w:eastAsia="Times New Roman" w:hAnsiTheme="majorBidi" w:cstheme="majorBidi" w:hint="cs"/>
+                <w:b/>
+                <w:bCs/>
+                <w:color w:val="000000"/>
+                <w:rtl/>
+              </w:rPr>
+              <w:t>-</w:t>
+            </w:r>
+            <w:r>
+              <w:rPr>
                 <w:rFonts w:asciiTheme="majorBidi" w:eastAsia="Times New Roman" w:hAnsiTheme="majorBidi" w:cstheme="majorBidi"/>
                 <w:b/>
                 <w:bCs/>
@@ -3532,6 +3552,18 @@
                 <w:color w:val="000000"/>
               </w:rPr>
             </w:pPr>
+            <w:r>
+              <w:rPr>
+                <w:rFonts w:asciiTheme="majorBidi" w:eastAsia="Times New Roman" w:hAnsiTheme="majorBidi" w:cstheme="majorBidi" w:hint="cs"/>
+                <w:b/>
+                <w:bCs/>
+                <w:color w:val="000000"/>
+                <w:rtl/>
+              </w:rPr>
+              <w:t>-</w:t>
+            </w:r>
+            <w:bookmarkStart w:id="0" w:name="_GoBack"/>
+            <w:bookmarkEnd w:id="0"/>
             <w:r>
               <w:rPr>
                 <w:rFonts w:asciiTheme="majorBidi" w:eastAsia="Times New Roman" w:hAnsiTheme="majorBidi" w:cstheme="majorBidi"/>
@@ -14532,7 +14564,7 @@
         <w:spacing w:line="360" w:lineRule="auto"/>
         <w:jc w:val="center"/>
         <w:rPr>
-          <w:rFonts w:asciiTheme="majorBidi" w:hAnsiTheme="majorBidi" w:cstheme="majorBidi" w:hint="cs"/>
+          <w:rFonts w:asciiTheme="majorBidi" w:hAnsiTheme="majorBidi" w:cstheme="majorBidi"/>
           <w:b/>
           <w:bCs/>
           <w:color w:val="auto"/>
@@ -14597,8 +14629,6 @@
           </wp:inline>
         </w:drawing>
       </w:r>
-      <w:bookmarkStart w:id="0" w:name="_GoBack"/>
-      <w:bookmarkEnd w:id="0"/>
     </w:p>
     <w:p>
       <w:pPr>
@@ -14725,7 +14755,7 @@
         <w:sz w:val="24"/>
         <w:szCs w:val="24"/>
       </w:rPr>
-      <w:t>11</w:t>
+      <w:t>4</w:t>
     </w:r>
     <w:r>
       <w:rPr>
@@ -19720,6 +19750,7 @@
   </w:compat>
   <w:rsids>
     <w:rsidRoot w:val="007948DA"/>
+    <w:rsid w:val="00081A9A"/>
     <w:rsid w:val="0020463F"/>
     <w:rsid w:val="002A6701"/>
     <w:rsid w:val="002E1ABF"/>
@@ -20535,7 +20566,7 @@
 </file>
 
 <file path=customXml/itemProps1.xml><?xml version="1.0" encoding="utf-8"?>
-<ds:datastoreItem xmlns:ds="http://schemas.openxmlformats.org/officeDocument/2006/customXml" ds:itemID="{8A8BA809-D713-405C-B852-1A4AFA3E17DA}">
+<ds:datastoreItem xmlns:ds="http://schemas.openxmlformats.org/officeDocument/2006/customXml" ds:itemID="{F6D24E18-993F-46FB-A5D7-07FC511DCF0D}">
   <ds:schemaRefs>
     <ds:schemaRef ds:uri="http://schemas.openxmlformats.org/officeDocument/2006/bibliography"/>
   </ds:schemaRefs>

</xml_diff>